<commit_message>
continued work on doc gen
</commit_message>
<xml_diff>
--- a/test.docx
+++ b/test.docx
@@ -4,10 +4,6 @@
   <w:body>
     <w:p>
       <w:r>
-        <w:rPr>
-          <w:rFonts w:ascii="Times New Roman" w:hAnsi="Times New Roman"/>
-          <w:sz w:val="24"/>
-        </w:rPr>
         <w:t>1.Name:____________________________________________________________</w:t>
       </w:r>
       <w:r>
@@ -393,6 +389,9 @@
     <w:name w:val="Normal"/>
     <w:qFormat/>
     <w:rsid w:val="00FC693F"/>
+    <w:pPr>
+      <w:spacing w:line="480" w:lineRule="exact"/>
+    </w:pPr>
     <w:rPr>
       <w:rFonts w:ascii="Times New Roman" w:hAnsi="Times New Roman"/>
       <w:sz w:val="24"/>

</xml_diff>

<commit_message>
successfully gen of formatted sub info block
</commit_message>
<xml_diff>
--- a/test.docx
+++ b/test.docx
@@ -4,16 +4,47 @@
   <w:body>
     <w:p>
       <w:r>
-        <w:t>1.Name:____________________________________________________________</w:t>
+        <w:t>1.Name:</w:t>
       </w:r>
       <w:r>
-        <w:t xml:space="preserve">  Address:_________________________________________________________</w:t>
+        <w:rPr>
+          <w:u w:val="single"/>
+        </w:rPr>
+        <w:t>_CG CONTRACTOR LLC______________________________________</w:t>
+        <w:br/>
       </w:r>
       <w:r>
-        <w:t xml:space="preserve">  EIN/ITIN/SS#:_____________________________</w:t>
+        <w:t xml:space="preserve">   Address:</w:t>
       </w:r>
       <w:r>
-        <w:t xml:space="preserve">  1099 Amount Paid: $______________ W2 Amount Paid: $______________</w:t>
+        <w:rPr>
+          <w:u w:val="single"/>
+        </w:rPr>
+        <w:t>_585 NORTH 5TH ST 3FL, NEWARK NJ 01707__________________</w:t>
+        <w:br/>
+      </w:r>
+      <w:r>
+        <w:t xml:space="preserve">   EIN/ITIN/SS#:</w:t>
+      </w:r>
+      <w:r>
+        <w:rPr>
+          <w:u w:val="single"/>
+        </w:rPr>
+        <w:t>_N\A_____</w:t>
+        <w:br/>
+      </w:r>
+      <w:r>
+        <w:t xml:space="preserve">   1099 Amount Paid: $</w:t>
+      </w:r>
+      <w:r>
+        <w:rPr>
+          <w:u w:val="single"/>
+        </w:rPr>
+        <w:t>_6500.00_______</w:t>
+      </w:r>
+      <w:r>
+        <w:t xml:space="preserve">  W2 Amount Paid: $________________</w:t>
+        <w:br/>
       </w:r>
     </w:p>
     <w:sectPr>
@@ -390,7 +421,7 @@
     <w:qFormat/>
     <w:rsid w:val="00FC693F"/>
     <w:pPr>
-      <w:spacing w:line="480" w:lineRule="exact"/>
+      <w:spacing w:line="600" w:lineRule="exact"/>
     </w:pPr>
     <w:rPr>
       <w:rFonts w:ascii="Times New Roman" w:hAnsi="Times New Roman"/>

</xml_diff>

<commit_message>
continued work on report generation
</commit_message>
<xml_diff>
--- a/test.docx
+++ b/test.docx
@@ -31,6 +31,490 @@
           <w:u w:val="single"/>
         </w:rPr>
         <w:t>_N\A_____</w:t>
+        <w:br/>
+      </w:r>
+      <w:r>
+        <w:t xml:space="preserve">   1099 Amount Paid: $</w:t>
+      </w:r>
+      <w:r>
+        <w:rPr>
+          <w:u w:val="single"/>
+        </w:rPr>
+        <w:t>_6500.00_______</w:t>
+      </w:r>
+      <w:r>
+        <w:t xml:space="preserve">  W2 Amount Paid: $________________</w:t>
+        <w:br/>
+        <w:br/>
+      </w:r>
+      <w:r>
+        <w:t>1.Name:</w:t>
+      </w:r>
+      <w:r>
+        <w:rPr>
+          <w:u w:val="single"/>
+        </w:rPr>
+        <w:t>_GREEN MASTER CONTRACTOR CORP___________________________</w:t>
+        <w:br/>
+      </w:r>
+      <w:r>
+        <w:t xml:space="preserve">   Address:</w:t>
+      </w:r>
+      <w:r>
+        <w:rPr>
+          <w:u w:val="single"/>
+        </w:rPr>
+        <w:t>_57 JOYCE KILMER AVENUE SUITE 2, NEW BRUNSWICK N..._____</w:t>
+        <w:br/>
+      </w:r>
+      <w:r>
+        <w:t xml:space="preserve">   EIN/ITIN/SS#:</w:t>
+      </w:r>
+      <w:r>
+        <w:rPr>
+          <w:u w:val="single"/>
+        </w:rPr>
+        <w:t>_86-3711554_____</w:t>
+        <w:br/>
+      </w:r>
+      <w:r>
+        <w:t xml:space="preserve">   1099 Amount Paid: $</w:t>
+      </w:r>
+      <w:r>
+        <w:rPr>
+          <w:u w:val="single"/>
+        </w:rPr>
+        <w:t>_12650.00______</w:t>
+      </w:r>
+      <w:r>
+        <w:t xml:space="preserve">  W2 Amount Paid: $________________</w:t>
+        <w:br/>
+        <w:br/>
+      </w:r>
+      <w:r>
+        <w:t>1.Name:</w:t>
+      </w:r>
+      <w:r>
+        <w:rPr>
+          <w:u w:val="single"/>
+        </w:rPr>
+        <w:t>_GS General Construction________________________________</w:t>
+        <w:br/>
+      </w:r>
+      <w:r>
+        <w:t xml:space="preserve">   Address:</w:t>
+      </w:r>
+      <w:r>
+        <w:rPr>
+          <w:u w:val="single"/>
+        </w:rPr>
+        <w:t>_N\A____________________________________________________</w:t>
+        <w:br/>
+      </w:r>
+      <w:r>
+        <w:t xml:space="preserve">   EIN/ITIN/SS#:</w:t>
+      </w:r>
+      <w:r>
+        <w:rPr>
+          <w:u w:val="single"/>
+        </w:rPr>
+        <w:t>_N\A_____</w:t>
+        <w:br/>
+      </w:r>
+      <w:r>
+        <w:t xml:space="preserve">   1099 Amount Paid: $</w:t>
+      </w:r>
+      <w:r>
+        <w:rPr>
+          <w:u w:val="single"/>
+        </w:rPr>
+        <w:t>_5000.00_______</w:t>
+      </w:r>
+      <w:r>
+        <w:t xml:space="preserve">  W2 Amount Paid: $________________</w:t>
+        <w:br/>
+        <w:br/>
+      </w:r>
+      <w:r>
+        <w:t>1.Name:</w:t>
+      </w:r>
+      <w:r>
+        <w:rPr>
+          <w:u w:val="single"/>
+        </w:rPr>
+        <w:t>_GEE Cotractor LLC______________________________________</w:t>
+        <w:br/>
+      </w:r>
+      <w:r>
+        <w:t xml:space="preserve">   Address:</w:t>
+      </w:r>
+      <w:r>
+        <w:rPr>
+          <w:u w:val="single"/>
+        </w:rPr>
+        <w:t>_N\A____________________________________________________</w:t>
+        <w:br/>
+      </w:r>
+      <w:r>
+        <w:t xml:space="preserve">   EIN/ITIN/SS#:</w:t>
+      </w:r>
+      <w:r>
+        <w:rPr>
+          <w:u w:val="single"/>
+        </w:rPr>
+        <w:t>_N\A_____</w:t>
+        <w:br/>
+      </w:r>
+      <w:r>
+        <w:t xml:space="preserve">   1099 Amount Paid: $</w:t>
+      </w:r>
+      <w:r>
+        <w:rPr>
+          <w:u w:val="single"/>
+        </w:rPr>
+        <w:t>_665.00________</w:t>
+      </w:r>
+      <w:r>
+        <w:t xml:space="preserve">  W2 Amount Paid: $________________</w:t>
+        <w:br/>
+        <w:br/>
+      </w:r>
+      <w:r>
+        <w:t>1.Name:</w:t>
+      </w:r>
+      <w:r>
+        <w:rPr>
+          <w:u w:val="single"/>
+        </w:rPr>
+        <w:t>_Da Silva And Associate LLC_____________________________</w:t>
+        <w:br/>
+      </w:r>
+      <w:r>
+        <w:t xml:space="preserve">   Address:</w:t>
+      </w:r>
+      <w:r>
+        <w:rPr>
+          <w:u w:val="single"/>
+        </w:rPr>
+        <w:t>_N\A____________________________________________________</w:t>
+        <w:br/>
+      </w:r>
+      <w:r>
+        <w:t xml:space="preserve">   EIN/ITIN/SS#:</w:t>
+      </w:r>
+      <w:r>
+        <w:rPr>
+          <w:u w:val="single"/>
+        </w:rPr>
+        <w:t>_N\A_____</w:t>
+        <w:br/>
+      </w:r>
+      <w:r>
+        <w:t xml:space="preserve">   1099 Amount Paid: $</w:t>
+      </w:r>
+      <w:r>
+        <w:rPr>
+          <w:u w:val="single"/>
+        </w:rPr>
+        <w:t>_10000.00______</w:t>
+      </w:r>
+      <w:r>
+        <w:t xml:space="preserve">  W2 Amount Paid: $________________</w:t>
+        <w:br/>
+        <w:br/>
+      </w:r>
+      <w:r>
+        <w:t>1.Name:</w:t>
+      </w:r>
+      <w:r>
+        <w:rPr>
+          <w:u w:val="single"/>
+        </w:rPr>
+        <w:t>_MAIN LINE CONTRACTOR CORP______________________________</w:t>
+        <w:br/>
+      </w:r>
+      <w:r>
+        <w:t xml:space="preserve">   Address:</w:t>
+      </w:r>
+      <w:r>
+        <w:rPr>
+          <w:u w:val="single"/>
+        </w:rPr>
+        <w:t>_275 CHESTNUT ST STORE B SUITE 182, NEWARK NJ 07105_____</w:t>
+        <w:br/>
+      </w:r>
+      <w:r>
+        <w:t xml:space="preserve">   EIN/ITIN/SS#:</w:t>
+      </w:r>
+      <w:r>
+        <w:rPr>
+          <w:u w:val="single"/>
+        </w:rPr>
+        <w:t>_88-3006643_____</w:t>
+        <w:br/>
+      </w:r>
+      <w:r>
+        <w:t xml:space="preserve">   1099 Amount Paid: $</w:t>
+      </w:r>
+      <w:r>
+        <w:rPr>
+          <w:u w:val="single"/>
+        </w:rPr>
+        <w:t>_20098.00______</w:t>
+      </w:r>
+      <w:r>
+        <w:t xml:space="preserve">  W2 Amount Paid: $________________</w:t>
+        <w:br/>
+        <w:br/>
+      </w:r>
+      <w:r>
+        <w:t>1.Name:</w:t>
+      </w:r>
+      <w:r>
+        <w:rPr>
+          <w:u w:val="single"/>
+        </w:rPr>
+        <w:t>_VIP CONSTRUCTION LLC___________________________________</w:t>
+        <w:br/>
+      </w:r>
+      <w:r>
+        <w:t xml:space="preserve">   Address:</w:t>
+      </w:r>
+      <w:r>
+        <w:rPr>
+          <w:u w:val="single"/>
+        </w:rPr>
+        <w:t>_167 ROGERS AVE, EAST WINDSOR NJ 08520__________________</w:t>
+        <w:br/>
+      </w:r>
+      <w:r>
+        <w:t xml:space="preserve">   EIN/ITIN/SS#:</w:t>
+      </w:r>
+      <w:r>
+        <w:rPr>
+          <w:u w:val="single"/>
+        </w:rPr>
+        <w:t>_83-0728430_____</w:t>
+        <w:br/>
+      </w:r>
+      <w:r>
+        <w:t xml:space="preserve">   1099 Amount Paid: $</w:t>
+      </w:r>
+      <w:r>
+        <w:rPr>
+          <w:u w:val="single"/>
+        </w:rPr>
+        <w:t>_2694.68_______</w:t>
+      </w:r>
+      <w:r>
+        <w:t xml:space="preserve">  W2 Amount Paid: $________________</w:t>
+        <w:br/>
+        <w:br/>
+      </w:r>
+      <w:r>
+        <w:t>1.Name:</w:t>
+      </w:r>
+      <w:r>
+        <w:rPr>
+          <w:u w:val="single"/>
+        </w:rPr>
+        <w:t>_MAXIMUM CONTRACTOR CORP________________________________</w:t>
+        <w:br/>
+      </w:r>
+      <w:r>
+        <w:t xml:space="preserve">   Address:</w:t>
+      </w:r>
+      <w:r>
+        <w:rPr>
+          <w:u w:val="single"/>
+        </w:rPr>
+        <w:t>_N\A____________________________________________________</w:t>
+        <w:br/>
+      </w:r>
+      <w:r>
+        <w:t xml:space="preserve">   EIN/ITIN/SS#:</w:t>
+      </w:r>
+      <w:r>
+        <w:rPr>
+          <w:u w:val="single"/>
+        </w:rPr>
+        <w:t>_N\A_____</w:t>
+        <w:br/>
+      </w:r>
+      <w:r>
+        <w:t xml:space="preserve">   1099 Amount Paid: $</w:t>
+      </w:r>
+      <w:r>
+        <w:rPr>
+          <w:u w:val="single"/>
+        </w:rPr>
+        <w:t>_4165.00_______</w:t>
+      </w:r>
+      <w:r>
+        <w:t xml:space="preserve">  W2 Amount Paid: $________________</w:t>
+        <w:br/>
+        <w:br/>
+      </w:r>
+      <w:r>
+        <w:t>1.Name:</w:t>
+      </w:r>
+      <w:r>
+        <w:rPr>
+          <w:u w:val="single"/>
+        </w:rPr>
+        <w:t>_ALL BEST CONTRACTORS CORPORATION_______________________</w:t>
+        <w:br/>
+      </w:r>
+      <w:r>
+        <w:t xml:space="preserve">   Address:</w:t>
+      </w:r>
+      <w:r>
+        <w:rPr>
+          <w:u w:val="single"/>
+        </w:rPr>
+        <w:t>_1403 GREEBY ST, PHILADELPHIA PA 19111__________________</w:t>
+        <w:br/>
+      </w:r>
+      <w:r>
+        <w:t xml:space="preserve">   EIN/ITIN/SS#:</w:t>
+      </w:r>
+      <w:r>
+        <w:rPr>
+          <w:u w:val="single"/>
+        </w:rPr>
+        <w:t>_87-1666820_____</w:t>
+        <w:br/>
+      </w:r>
+      <w:r>
+        <w:t xml:space="preserve">   1099 Amount Paid: $</w:t>
+      </w:r>
+      <w:r>
+        <w:rPr>
+          <w:u w:val="single"/>
+        </w:rPr>
+        <w:t>_18000.00______</w:t>
+      </w:r>
+      <w:r>
+        <w:t xml:space="preserve">  W2 Amount Paid: $________________</w:t>
+        <w:br/>
+        <w:br/>
+      </w:r>
+      <w:r>
+        <w:t>1.Name:</w:t>
+      </w:r>
+      <w:r>
+        <w:rPr>
+          <w:u w:val="single"/>
+        </w:rPr>
+        <w:t>_NEW TEAM CONTRACTOR CORP_______________________________</w:t>
+        <w:br/>
+      </w:r>
+      <w:r>
+        <w:t xml:space="preserve">   Address:</w:t>
+      </w:r>
+      <w:r>
+        <w:rPr>
+          <w:u w:val="single"/>
+        </w:rPr>
+        <w:t>_4400 US HIGHWAY 9 STE 1000, FREEHOLD NJ 07728__________</w:t>
+        <w:br/>
+      </w:r>
+      <w:r>
+        <w:t xml:space="preserve">   EIN/ITIN/SS#:</w:t>
+      </w:r>
+      <w:r>
+        <w:rPr>
+          <w:u w:val="single"/>
+        </w:rPr>
+        <w:t>_N/A_____</w:t>
+        <w:br/>
+      </w:r>
+      <w:r>
+        <w:t xml:space="preserve">   1099 Amount Paid: $</w:t>
+      </w:r>
+      <w:r>
+        <w:rPr>
+          <w:u w:val="single"/>
+        </w:rPr>
+        <w:t>_18530.00______</w:t>
+      </w:r>
+      <w:r>
+        <w:t xml:space="preserve">  W2 Amount Paid: $________________</w:t>
+        <w:br/>
+        <w:br/>
+      </w:r>
+      <w:r>
+        <w:t>1.Name:</w:t>
+      </w:r>
+      <w:r>
+        <w:rPr>
+          <w:u w:val="single"/>
+        </w:rPr>
+        <w:t>_MFB CONSTRUCTION LLC___________________________________</w:t>
+        <w:br/>
+      </w:r>
+      <w:r>
+        <w:t xml:space="preserve">   Address:</w:t>
+      </w:r>
+      <w:r>
+        <w:rPr>
+          <w:u w:val="single"/>
+        </w:rPr>
+        <w:t>_9187 ACADEMY RD, PHILADELPHIA PA 19144_________________</w:t>
+        <w:br/>
+      </w:r>
+      <w:r>
+        <w:t xml:space="preserve">   EIN/ITIN/SS#:</w:t>
+      </w:r>
+      <w:r>
+        <w:rPr>
+          <w:u w:val="single"/>
+        </w:rPr>
+        <w:t>_N/A_____</w:t>
+        <w:br/>
+      </w:r>
+      <w:r>
+        <w:t xml:space="preserve">   1099 Amount Paid: $</w:t>
+      </w:r>
+      <w:r>
+        <w:rPr>
+          <w:u w:val="single"/>
+        </w:rPr>
+        <w:t>_8500.00_______</w:t>
+      </w:r>
+      <w:r>
+        <w:t xml:space="preserve">  W2 Amount Paid: $________________</w:t>
+        <w:br/>
+        <w:br/>
+      </w:r>
+      <w:r>
+        <w:t>1.Name:</w:t>
+      </w:r>
+      <w:r>
+        <w:rPr>
+          <w:u w:val="single"/>
+        </w:rPr>
+        <w:t>_CG CONTRACTOR LLC______________________________________</w:t>
+        <w:br/>
+      </w:r>
+      <w:r>
+        <w:t xml:space="preserve">   Address:</w:t>
+      </w:r>
+      <w:r>
+        <w:rPr>
+          <w:u w:val="single"/>
+        </w:rPr>
+        <w:t>_585 NORTH 5TH ST 3FL, NEWARK NJ 01707__________________</w:t>
+        <w:br/>
+      </w:r>
+      <w:r>
+        <w:t xml:space="preserve">   EIN/ITIN/SS#:</w:t>
+      </w:r>
+      <w:r>
+        <w:rPr>
+          <w:u w:val="single"/>
+        </w:rPr>
+        <w:t>_N/A_____</w:t>
         <w:br/>
       </w:r>
       <w:r>
@@ -422,7 +906,7 @@
     <w:qFormat/>
     <w:rsid w:val="00FC693F"/>
     <w:pPr>
-      <w:spacing w:line="600" w:lineRule="exact"/>
+      <w:spacing w:line="400" w:lineRule="exact"/>
     </w:pPr>
     <w:rPr>
       <w:rFonts w:ascii="Times New Roman" w:hAnsi="Times New Roman"/>

</xml_diff>